<commit_message>
Validated the HTML and CSS files in the given website
</commit_message>
<xml_diff>
--- a/Report.docx
+++ b/Report.docx
@@ -958,7 +958,6 @@
       <w:pPr>
         <w:rPr>
           <w:sz w:val="28"/>
-          <w:u w:val="single"/>
         </w:rPr>
       </w:pPr>
       <w:r>
@@ -972,18 +971,994 @@
     <w:p>
       <w:pPr>
         <w:pStyle w:val="ListParagraph"/>
-        <w:ind w:left="1440"/>
+        <w:numPr>
+          <w:ilvl w:val="0"/>
+          <w:numId w:val="1"/>
+        </w:numPr>
         <w:jc w:val="center"/>
         <w:rPr>
           <w:sz w:val="40"/>
           <w:u w:val="single"/>
+        </w:rPr>
+      </w:pPr>
+      <w:r>
+        <w:rPr>
+          <w:sz w:val="40"/>
+          <w:u w:val="single"/>
+        </w:rPr>
+        <w:lastRenderedPageBreak/>
+        <w:t>Slicing and Final Web Page:</w:t>
+      </w:r>
+    </w:p>
+    <w:p>
+      <w:pPr>
+        <w:pStyle w:val="ListParagraph"/>
+        <w:ind w:left="1440"/>
+        <w:jc w:val="center"/>
+        <w:rPr>
+          <w:sz w:val="40"/>
+          <w:u w:val="single"/>
+        </w:rPr>
+      </w:pPr>
+    </w:p>
+    <w:p>
+      <w:pPr>
+        <w:pStyle w:val="ListParagraph"/>
+        <w:ind w:left="1440"/>
+        <w:jc w:val="both"/>
+        <w:rPr>
+          <w:sz w:val="28"/>
+        </w:rPr>
+      </w:pPr>
+      <w:r>
+        <w:rPr>
+          <w:sz w:val="28"/>
+        </w:rPr>
+        <w:tab/>
+        <w:t xml:space="preserve">Slicing is like taking tips, ideas and helps </w:t>
+      </w:r>
+      <w:r>
+        <w:rPr>
+          <w:sz w:val="28"/>
+        </w:rPr>
+        <w:t xml:space="preserve">required to reach the given design </w:t>
+      </w:r>
+      <w:r>
+        <w:rPr>
+          <w:sz w:val="28"/>
+        </w:rPr>
+        <w:t>for a website.</w:t>
+      </w:r>
+      <w:r>
+        <w:rPr>
+          <w:sz w:val="28"/>
+        </w:rPr>
+        <w:t xml:space="preserve"> </w:t>
+      </w:r>
+      <w:r>
+        <w:rPr>
+          <w:sz w:val="28"/>
+        </w:rPr>
+        <w:t>I have taken some ideas from the internet since it was a whole new kind of project I have done.</w:t>
+      </w:r>
+      <w:r>
+        <w:rPr>
+          <w:sz w:val="28"/>
+        </w:rPr>
+        <w:t xml:space="preserve"> </w:t>
+      </w:r>
+      <w:r>
+        <w:rPr>
+          <w:sz w:val="28"/>
+        </w:rPr>
+        <w:t>I have used different fonts to make the website attractive</w:t>
+      </w:r>
+      <w:r>
+        <w:rPr>
+          <w:sz w:val="28"/>
+        </w:rPr>
+        <w:t>.</w:t>
+      </w:r>
+      <w:r>
+        <w:rPr>
+          <w:sz w:val="28"/>
+        </w:rPr>
+        <w:t xml:space="preserve"> I have also used some color changing transitions in the website</w:t>
+      </w:r>
+      <w:r>
+        <w:rPr>
+          <w:sz w:val="28"/>
+        </w:rPr>
+        <w:t>.</w:t>
+      </w:r>
+      <w:r>
+        <w:rPr>
+          <w:sz w:val="28"/>
+        </w:rPr>
+        <w:t xml:space="preserve"> </w:t>
+      </w:r>
+      <w:r>
+        <w:rPr>
+          <w:sz w:val="28"/>
+        </w:rPr>
+        <w:t>Some images and icons I have used which can be referred as metaphors.</w:t>
+      </w:r>
+      <w:r>
+        <w:rPr>
+          <w:sz w:val="28"/>
+        </w:rPr>
+        <w:t xml:space="preserve"> </w:t>
+      </w:r>
+      <w:r>
+        <w:rPr>
+          <w:sz w:val="28"/>
+        </w:rPr>
+        <w:t>The theme I have used on the website is</w:t>
+      </w:r>
+      <w:r>
+        <w:rPr>
+          <w:sz w:val="28"/>
+        </w:rPr>
+        <w:t xml:space="preserve"> dark blue and light blue.</w:t>
+      </w:r>
+      <w:r>
+        <w:rPr>
+          <w:sz w:val="28"/>
+        </w:rPr>
+        <w:t xml:space="preserve"> Different colors in some transitions just to make the website more interactive.</w:t>
+      </w:r>
+      <w:r>
+        <w:rPr>
+          <w:sz w:val="28"/>
+        </w:rPr>
+        <w:t xml:space="preserve"> </w:t>
+      </w:r>
+      <w:r>
+        <w:rPr>
+          <w:sz w:val="28"/>
+        </w:rPr>
+        <w:t xml:space="preserve">Also all the pages are responsive. </w:t>
+      </w:r>
+      <w:r>
+        <w:rPr>
+          <w:sz w:val="28"/>
+        </w:rPr>
+        <w:t>I have snapped shots from my website and pasted them below:</w:t>
+      </w:r>
+    </w:p>
+    <w:p>
+      <w:pPr>
+        <w:pStyle w:val="ListParagraph"/>
+        <w:ind w:left="1440"/>
+        <w:jc w:val="both"/>
+        <w:rPr>
+          <w:sz w:val="28"/>
+        </w:rPr>
+      </w:pPr>
+    </w:p>
+    <w:p>
+      <w:pPr>
+        <w:pStyle w:val="ListParagraph"/>
+        <w:ind w:left="1440"/>
+        <w:jc w:val="both"/>
+        <w:rPr>
+          <w:sz w:val="28"/>
+        </w:rPr>
+      </w:pPr>
+    </w:p>
+    <w:p>
+      <w:pPr>
+        <w:pStyle w:val="ListParagraph"/>
+        <w:ind w:left="1440"/>
+        <w:rPr>
+          <w:sz w:val="28"/>
+        </w:rPr>
+      </w:pPr>
+      <w:r>
+        <w:rPr>
+          <w:noProof/>
+          <w:sz w:val="28"/>
+        </w:rPr>
+        <w:drawing>
+          <wp:inline distT="0" distB="0" distL="0" distR="0">
+            <wp:extent cx="5841803" cy="2733040"/>
+            <wp:effectExtent l="0" t="0" r="6985" b="0"/>
+            <wp:docPr id="6" name="Picture 6"/>
+            <wp:cNvGraphicFramePr>
+              <a:graphicFrameLocks xmlns:a="http://schemas.openxmlformats.org/drawingml/2006/main" noChangeAspect="1"/>
+            </wp:cNvGraphicFramePr>
+            <a:graphic xmlns:a="http://schemas.openxmlformats.org/drawingml/2006/main">
+              <a:graphicData uri="http://schemas.openxmlformats.org/drawingml/2006/picture">
+                <pic:pic xmlns:pic="http://schemas.openxmlformats.org/drawingml/2006/picture">
+                  <pic:nvPicPr>
+                    <pic:cNvPr id="6" name="home.PNG"/>
+                    <pic:cNvPicPr/>
+                  </pic:nvPicPr>
+                  <pic:blipFill>
+                    <a:blip r:embed="rId12">
+                      <a:extLst>
+                        <a:ext uri="{28A0092B-C50C-407E-A947-70E740481C1C}">
+                          <a14:useLocalDpi xmlns:a14="http://schemas.microsoft.com/office/drawing/2010/main" val="0"/>
+                        </a:ext>
+                      </a:extLst>
+                    </a:blip>
+                    <a:stretch>
+                      <a:fillRect/>
+                    </a:stretch>
+                  </pic:blipFill>
+                  <pic:spPr>
+                    <a:xfrm>
+                      <a:off x="0" y="0"/>
+                      <a:ext cx="5845683" cy="2734855"/>
+                    </a:xfrm>
+                    <a:prstGeom prst="rect">
+                      <a:avLst/>
+                    </a:prstGeom>
+                  </pic:spPr>
+                </pic:pic>
+              </a:graphicData>
+            </a:graphic>
+          </wp:inline>
+        </w:drawing>
+      </w:r>
+    </w:p>
+    <w:p>
+      <w:pPr>
+        <w:pStyle w:val="ListParagraph"/>
+        <w:ind w:left="1440"/>
+        <w:rPr>
+          <w:sz w:val="28"/>
+        </w:rPr>
+      </w:pPr>
+    </w:p>
+    <w:p>
+      <w:pPr>
+        <w:pStyle w:val="ListParagraph"/>
+        <w:ind w:left="1440"/>
+        <w:jc w:val="center"/>
+        <w:rPr>
+          <w:sz w:val="36"/>
+          <w:u w:val="single"/>
+        </w:rPr>
+      </w:pPr>
+      <w:r>
+        <w:rPr>
+          <w:sz w:val="36"/>
+          <w:u w:val="single"/>
+        </w:rPr>
+        <w:t>Fig.: Home-Page</w:t>
+      </w:r>
+    </w:p>
+    <w:p>
+      <w:pPr>
+        <w:pStyle w:val="ListParagraph"/>
+        <w:ind w:left="1440"/>
+        <w:jc w:val="both"/>
+        <w:rPr>
+          <w:sz w:val="36"/>
+          <w:u w:val="single"/>
+        </w:rPr>
+      </w:pPr>
+    </w:p>
+    <w:p>
+      <w:pPr>
+        <w:pStyle w:val="ListParagraph"/>
+        <w:ind w:left="1440"/>
+        <w:jc w:val="both"/>
+        <w:rPr>
+          <w:sz w:val="28"/>
+        </w:rPr>
+      </w:pPr>
+      <w:r>
+        <w:rPr>
+          <w:sz w:val="28"/>
+        </w:rPr>
+        <w:t>I have put a logo at the top, with my name. There is a menu</w:t>
+      </w:r>
+      <w:r>
+        <w:rPr>
+          <w:sz w:val="28"/>
+        </w:rPr>
+        <w:t xml:space="preserve"> </w:t>
+      </w:r>
+      <w:r>
+        <w:rPr>
+          <w:sz w:val="28"/>
+        </w:rPr>
+        <w:t>bar with</w:t>
+      </w:r>
+      <w:r>
+        <w:rPr>
+          <w:sz w:val="28"/>
+        </w:rPr>
+        <w:t xml:space="preserve"> </w:t>
+      </w:r>
+      <w:r>
+        <w:rPr>
+          <w:sz w:val="28"/>
+        </w:rPr>
+        <w:t>transparent background.</w:t>
+      </w:r>
+      <w:r>
+        <w:rPr>
+          <w:sz w:val="28"/>
+        </w:rPr>
+        <w:t xml:space="preserve"> </w:t>
+      </w:r>
+      <w:r>
+        <w:rPr>
+          <w:sz w:val="28"/>
+        </w:rPr>
+        <w:t>There is a photo of mine and a small description.</w:t>
+      </w:r>
+      <w:r>
+        <w:rPr>
+          <w:sz w:val="28"/>
+        </w:rPr>
+        <w:t xml:space="preserve"> </w:t>
+      </w:r>
+    </w:p>
+    <w:p>
+      <w:pPr>
+        <w:rPr>
+          <w:sz w:val="28"/>
+        </w:rPr>
+      </w:pPr>
+      <w:r>
+        <w:rPr>
+          <w:sz w:val="28"/>
+        </w:rPr>
+        <w:br w:type="page"/>
+      </w:r>
+    </w:p>
+    <w:p>
+      <w:pPr>
+        <w:pStyle w:val="ListParagraph"/>
+        <w:ind w:left="1440"/>
+        <w:jc w:val="both"/>
+        <w:rPr>
+          <w:sz w:val="28"/>
+        </w:rPr>
+      </w:pPr>
+      <w:r>
+        <w:rPr>
+          <w:noProof/>
+          <w:sz w:val="28"/>
+        </w:rPr>
+        <w:lastRenderedPageBreak/>
+        <w:drawing>
+          <wp:inline distT="0" distB="0" distL="0" distR="0">
+            <wp:extent cx="5734050" cy="2675890"/>
+            <wp:effectExtent l="0" t="0" r="0" b="0"/>
+            <wp:docPr id="7" name="Picture 7"/>
+            <wp:cNvGraphicFramePr>
+              <a:graphicFrameLocks xmlns:a="http://schemas.openxmlformats.org/drawingml/2006/main" noChangeAspect="1"/>
+            </wp:cNvGraphicFramePr>
+            <a:graphic xmlns:a="http://schemas.openxmlformats.org/drawingml/2006/main">
+              <a:graphicData uri="http://schemas.openxmlformats.org/drawingml/2006/picture">
+                <pic:pic xmlns:pic="http://schemas.openxmlformats.org/drawingml/2006/picture">
+                  <pic:nvPicPr>
+                    <pic:cNvPr id="7" name="bio.PNG"/>
+                    <pic:cNvPicPr/>
+                  </pic:nvPicPr>
+                  <pic:blipFill>
+                    <a:blip r:embed="rId13">
+                      <a:extLst>
+                        <a:ext uri="{28A0092B-C50C-407E-A947-70E740481C1C}">
+                          <a14:useLocalDpi xmlns:a14="http://schemas.microsoft.com/office/drawing/2010/main" val="0"/>
+                        </a:ext>
+                      </a:extLst>
+                    </a:blip>
+                    <a:stretch>
+                      <a:fillRect/>
+                    </a:stretch>
+                  </pic:blipFill>
+                  <pic:spPr>
+                    <a:xfrm>
+                      <a:off x="0" y="0"/>
+                      <a:ext cx="5734140" cy="2675932"/>
+                    </a:xfrm>
+                    <a:prstGeom prst="rect">
+                      <a:avLst/>
+                    </a:prstGeom>
+                  </pic:spPr>
+                </pic:pic>
+              </a:graphicData>
+            </a:graphic>
+          </wp:inline>
+        </w:drawing>
+      </w:r>
+    </w:p>
+    <w:p>
+      <w:pPr>
+        <w:pStyle w:val="ListParagraph"/>
+        <w:ind w:left="1440"/>
+        <w:jc w:val="center"/>
+        <w:rPr>
+          <w:sz w:val="28"/>
+        </w:rPr>
+      </w:pPr>
+    </w:p>
+    <w:p>
+      <w:pPr>
+        <w:pStyle w:val="ListParagraph"/>
+        <w:ind w:left="1440"/>
+        <w:jc w:val="center"/>
+        <w:rPr>
+          <w:sz w:val="36"/>
+        </w:rPr>
+      </w:pPr>
+      <w:r>
+        <w:rPr>
+          <w:sz w:val="36"/>
+          <w:u w:val="single"/>
+        </w:rPr>
+        <w:t>Fig.: Bio-Page</w:t>
+      </w:r>
+    </w:p>
+    <w:p>
+      <w:pPr>
+        <w:pStyle w:val="ListParagraph"/>
+        <w:ind w:left="1440"/>
+        <w:jc w:val="both"/>
+        <w:rPr>
+          <w:sz w:val="36"/>
+        </w:rPr>
+      </w:pPr>
+    </w:p>
+    <w:p>
+      <w:pPr>
+        <w:pStyle w:val="ListParagraph"/>
+        <w:ind w:left="1440"/>
+        <w:jc w:val="both"/>
+        <w:rPr>
+          <w:sz w:val="28"/>
+        </w:rPr>
+      </w:pPr>
+      <w:r>
+        <w:rPr>
+          <w:sz w:val="28"/>
+        </w:rPr>
+        <w:t xml:space="preserve">This is the bio page and I have snapshot a div from the page. The div contains a nice light blue color and it has box-shadow. </w:t>
+      </w:r>
+      <w:r>
+        <w:rPr>
+          <w:sz w:val="28"/>
+        </w:rPr>
+        <w:t>There I have also used google API fonts.</w:t>
+      </w:r>
+    </w:p>
+    <w:p>
+      <w:pPr>
+        <w:pStyle w:val="ListParagraph"/>
+        <w:ind w:left="1440"/>
+        <w:rPr>
+          <w:sz w:val="28"/>
+        </w:rPr>
+      </w:pPr>
+    </w:p>
+    <w:p>
+      <w:pPr>
+        <w:pStyle w:val="ListParagraph"/>
+        <w:ind w:left="1440"/>
+        <w:rPr>
+          <w:sz w:val="28"/>
+        </w:rPr>
+      </w:pPr>
+    </w:p>
+    <w:p>
+      <w:pPr>
+        <w:pStyle w:val="ListParagraph"/>
+        <w:ind w:left="1440"/>
+        <w:rPr>
+          <w:sz w:val="28"/>
+        </w:rPr>
+      </w:pPr>
+      <w:r>
+        <w:rPr>
+          <w:noProof/>
+          <w:sz w:val="28"/>
+        </w:rPr>
+        <w:drawing>
+          <wp:inline distT="0" distB="0" distL="0" distR="0">
+            <wp:extent cx="5857875" cy="2747645"/>
+            <wp:effectExtent l="0" t="0" r="9525" b="0"/>
+            <wp:docPr id="8" name="Picture 8"/>
+            <wp:cNvGraphicFramePr>
+              <a:graphicFrameLocks xmlns:a="http://schemas.openxmlformats.org/drawingml/2006/main" noChangeAspect="1"/>
+            </wp:cNvGraphicFramePr>
+            <a:graphic xmlns:a="http://schemas.openxmlformats.org/drawingml/2006/main">
+              <a:graphicData uri="http://schemas.openxmlformats.org/drawingml/2006/picture">
+                <pic:pic xmlns:pic="http://schemas.openxmlformats.org/drawingml/2006/picture">
+                  <pic:nvPicPr>
+                    <pic:cNvPr id="8" name="cv.PNG"/>
+                    <pic:cNvPicPr/>
+                  </pic:nvPicPr>
+                  <pic:blipFill>
+                    <a:blip r:embed="rId14">
+                      <a:extLst>
+                        <a:ext uri="{28A0092B-C50C-407E-A947-70E740481C1C}">
+                          <a14:useLocalDpi xmlns:a14="http://schemas.microsoft.com/office/drawing/2010/main" val="0"/>
+                        </a:ext>
+                      </a:extLst>
+                    </a:blip>
+                    <a:stretch>
+                      <a:fillRect/>
+                    </a:stretch>
+                  </pic:blipFill>
+                  <pic:spPr>
+                    <a:xfrm>
+                      <a:off x="0" y="0"/>
+                      <a:ext cx="5857875" cy="2747645"/>
+                    </a:xfrm>
+                    <a:prstGeom prst="rect">
+                      <a:avLst/>
+                    </a:prstGeom>
+                  </pic:spPr>
+                </pic:pic>
+              </a:graphicData>
+            </a:graphic>
+          </wp:inline>
+        </w:drawing>
+      </w:r>
+      <w:r>
+        <w:rPr>
+          <w:sz w:val="28"/>
+        </w:rPr>
+        <w:tab/>
+      </w:r>
+    </w:p>
+    <w:p>
+      <w:pPr>
+        <w:pStyle w:val="ListParagraph"/>
+        <w:ind w:left="1440"/>
+        <w:jc w:val="center"/>
+        <w:rPr>
+          <w:sz w:val="28"/>
+        </w:rPr>
+      </w:pPr>
+      <w:r>
+        <w:rPr>
+          <w:sz w:val="36"/>
+          <w:u w:val="single"/>
+        </w:rPr>
+        <w:t>Fig.: CV Page</w:t>
+      </w:r>
+    </w:p>
+    <w:p>
+      <w:pPr>
+        <w:pStyle w:val="ListParagraph"/>
+        <w:ind w:left="1440"/>
+        <w:jc w:val="both"/>
+        <w:rPr>
+          <w:sz w:val="28"/>
+        </w:rPr>
+      </w:pPr>
+    </w:p>
+    <w:p>
+      <w:pPr>
+        <w:pStyle w:val="ListParagraph"/>
+        <w:ind w:left="1440"/>
+        <w:jc w:val="both"/>
+        <w:rPr>
+          <w:sz w:val="28"/>
+        </w:rPr>
+      </w:pPr>
+      <w:r>
+        <w:rPr>
+          <w:sz w:val="28"/>
+        </w:rPr>
+        <w:lastRenderedPageBreak/>
+        <w:t xml:space="preserve">I chose footer from the CV page which consists of two footer blocks. The color is light blue and it consists of some social media links in the images. </w:t>
+      </w:r>
+      <w:r>
+        <w:rPr>
+          <w:sz w:val="28"/>
+        </w:rPr>
+        <w:t>The background is as it was in pages before.</w:t>
+      </w:r>
+    </w:p>
+    <w:p>
+      <w:pPr>
+        <w:pStyle w:val="ListParagraph"/>
+        <w:ind w:left="1440"/>
+        <w:rPr>
+          <w:sz w:val="28"/>
+        </w:rPr>
+      </w:pPr>
+    </w:p>
+    <w:p>
+      <w:pPr>
+        <w:pStyle w:val="ListParagraph"/>
+        <w:ind w:left="1440"/>
+        <w:rPr>
+          <w:sz w:val="28"/>
+        </w:rPr>
+      </w:pPr>
+    </w:p>
+    <w:p>
+      <w:pPr>
+        <w:pStyle w:val="ListParagraph"/>
+        <w:ind w:left="1440"/>
+        <w:rPr>
+          <w:sz w:val="28"/>
+        </w:rPr>
+      </w:pPr>
+      <w:r>
+        <w:rPr>
+          <w:noProof/>
+          <w:sz w:val="28"/>
+        </w:rPr>
+        <w:drawing>
+          <wp:inline distT="0" distB="0" distL="0" distR="0">
+            <wp:extent cx="5734050" cy="2780030"/>
+            <wp:effectExtent l="0" t="0" r="0" b="1270"/>
+            <wp:docPr id="9" name="Picture 9"/>
+            <wp:cNvGraphicFramePr>
+              <a:graphicFrameLocks xmlns:a="http://schemas.openxmlformats.org/drawingml/2006/main" noChangeAspect="1"/>
+            </wp:cNvGraphicFramePr>
+            <a:graphic xmlns:a="http://schemas.openxmlformats.org/drawingml/2006/main">
+              <a:graphicData uri="http://schemas.openxmlformats.org/drawingml/2006/picture">
+                <pic:pic xmlns:pic="http://schemas.openxmlformats.org/drawingml/2006/picture">
+                  <pic:nvPicPr>
+                    <pic:cNvPr id="9" name="cont.PNG"/>
+                    <pic:cNvPicPr/>
+                  </pic:nvPicPr>
+                  <pic:blipFill>
+                    <a:blip r:embed="rId15">
+                      <a:extLst>
+                        <a:ext uri="{28A0092B-C50C-407E-A947-70E740481C1C}">
+                          <a14:useLocalDpi xmlns:a14="http://schemas.microsoft.com/office/drawing/2010/main" val="0"/>
+                        </a:ext>
+                      </a:extLst>
+                    </a:blip>
+                    <a:stretch>
+                      <a:fillRect/>
+                    </a:stretch>
+                  </pic:blipFill>
+                  <pic:spPr>
+                    <a:xfrm>
+                      <a:off x="0" y="0"/>
+                      <a:ext cx="5734050" cy="2780030"/>
+                    </a:xfrm>
+                    <a:prstGeom prst="rect">
+                      <a:avLst/>
+                    </a:prstGeom>
+                  </pic:spPr>
+                </pic:pic>
+              </a:graphicData>
+            </a:graphic>
+          </wp:inline>
+        </w:drawing>
+      </w:r>
+    </w:p>
+    <w:p>
+      <w:pPr>
+        <w:pStyle w:val="ListParagraph"/>
+        <w:ind w:left="1440"/>
+        <w:rPr>
+          <w:sz w:val="28"/>
+        </w:rPr>
+      </w:pPr>
+    </w:p>
+    <w:p>
+      <w:pPr>
+        <w:pStyle w:val="ListParagraph"/>
+        <w:ind w:left="1440"/>
+        <w:jc w:val="center"/>
+        <w:rPr>
+          <w:sz w:val="36"/>
+          <w:u w:val="single"/>
+        </w:rPr>
+      </w:pPr>
+      <w:r>
+        <w:rPr>
+          <w:sz w:val="36"/>
+          <w:u w:val="single"/>
+        </w:rPr>
+        <w:t>Fig.: Contact Page</w:t>
+      </w:r>
+    </w:p>
+    <w:p>
+      <w:pPr>
+        <w:pStyle w:val="ListParagraph"/>
+        <w:ind w:left="1440"/>
+        <w:rPr>
+          <w:sz w:val="36"/>
+          <w:u w:val="single"/>
+        </w:rPr>
+      </w:pPr>
+    </w:p>
+    <w:p>
+      <w:pPr>
+        <w:pStyle w:val="ListParagraph"/>
+        <w:ind w:left="1440"/>
+        <w:jc w:val="both"/>
+        <w:rPr>
+          <w:sz w:val="28"/>
+        </w:rPr>
+      </w:pPr>
+      <w:r>
+        <w:rPr>
+          <w:sz w:val="28"/>
+        </w:rPr>
+        <w:t>This is the contact page. I have made a simple form using input type and text area for message block.</w:t>
+      </w:r>
+      <w:r>
+        <w:rPr>
+          <w:sz w:val="28"/>
+        </w:rPr>
+        <w:t xml:space="preserve"> There is a hover color changing property in the submit button.</w:t>
+      </w:r>
+    </w:p>
+    <w:p>
+      <w:pPr>
+        <w:pStyle w:val="ListParagraph"/>
+        <w:ind w:left="1440"/>
+        <w:rPr>
+          <w:sz w:val="28"/>
+        </w:rPr>
+      </w:pPr>
+    </w:p>
+    <w:p>
+      <w:pPr>
+        <w:pStyle w:val="ListParagraph"/>
+        <w:ind w:left="1440"/>
+        <w:rPr>
+          <w:sz w:val="28"/>
+        </w:rPr>
+      </w:pPr>
+      <w:r>
+        <w:rPr>
+          <w:sz w:val="28"/>
+        </w:rPr>
+        <w:t>So, that’s pretty much it.</w:t>
+      </w:r>
+      <w:r>
+        <w:rPr>
+          <w:sz w:val="28"/>
+        </w:rPr>
+        <w:t xml:space="preserve"> I have represented </w:t>
+      </w:r>
+      <w:r>
+        <w:rPr>
+          <w:sz w:val="28"/>
+        </w:rPr>
+        <w:t>all</w:t>
+      </w:r>
+      <w:r>
+        <w:rPr>
+          <w:sz w:val="28"/>
+        </w:rPr>
+        <w:t xml:space="preserve"> of my pages in this report</w:t>
+      </w:r>
+      <w:r>
+        <w:rPr>
+          <w:sz w:val="28"/>
+        </w:rPr>
+        <w:t>.</w:t>
+      </w:r>
+      <w:r>
+        <w:rPr>
+          <w:sz w:val="28"/>
+        </w:rPr>
+        <w:t xml:space="preserve"> </w:t>
+      </w:r>
+      <w:r>
+        <w:rPr>
+          <w:sz w:val="28"/>
+        </w:rPr>
+        <w:t>Now moving on my report.</w:t>
+      </w:r>
+    </w:p>
+    <w:p>
+      <w:pPr>
+        <w:rPr>
+          <w:sz w:val="28"/>
+        </w:rPr>
+      </w:pPr>
+      <w:r>
+        <w:rPr>
+          <w:sz w:val="28"/>
+        </w:rPr>
+        <w:br w:type="page"/>
+      </w:r>
+    </w:p>
+    <w:p>
+      <w:pPr>
+        <w:pStyle w:val="ListParagraph"/>
+        <w:numPr>
+          <w:ilvl w:val="0"/>
+          <w:numId w:val="1"/>
+        </w:numPr>
+        <w:jc w:val="center"/>
+        <w:rPr>
+          <w:sz w:val="40"/>
+          <w:u w:val="single"/>
+        </w:rPr>
+      </w:pPr>
+      <w:r>
+        <w:rPr>
+          <w:sz w:val="40"/>
+          <w:u w:val="single"/>
+        </w:rPr>
+        <w:lastRenderedPageBreak/>
+        <w:t>Validation</w:t>
+      </w:r>
+    </w:p>
+    <w:p>
+      <w:pPr>
+        <w:pStyle w:val="ListParagraph"/>
+        <w:rPr>
+          <w:sz w:val="40"/>
+          <w:u w:val="single"/>
+        </w:rPr>
+      </w:pPr>
+    </w:p>
+    <w:p>
+      <w:pPr>
+        <w:ind w:firstLine="360"/>
+        <w:rPr>
+          <w:sz w:val="28"/>
+        </w:rPr>
+      </w:pPr>
+      <w:r>
+        <w:rPr>
+          <w:sz w:val="28"/>
+        </w:rPr>
+        <w:t>As per the requirement, I have validated my HTML and CSS pages in the websites provided by our tutor.</w:t>
+      </w:r>
+      <w:r>
+        <w:rPr>
+          <w:sz w:val="28"/>
+        </w:rPr>
+        <w:t xml:space="preserve"> </w:t>
+      </w:r>
+      <w:r>
+        <w:rPr>
+          <w:sz w:val="28"/>
+        </w:rPr>
+        <w:t xml:space="preserve">Errors pointed out by the website were </w:t>
+      </w:r>
+      <w:r>
+        <w:rPr>
+          <w:sz w:val="28"/>
+        </w:rPr>
+        <w:t>solved accordingly.</w:t>
+      </w:r>
+    </w:p>
+    <w:p>
+      <w:pPr>
+        <w:ind w:firstLine="360"/>
+        <w:jc w:val="both"/>
+        <w:rPr>
+          <w:sz w:val="28"/>
+        </w:rPr>
+      </w:pPr>
+    </w:p>
+    <w:p>
+      <w:pPr>
+        <w:ind w:firstLine="360"/>
+        <w:jc w:val="both"/>
+        <w:rPr>
+          <w:sz w:val="28"/>
+        </w:rPr>
+      </w:pPr>
+    </w:p>
+    <w:p>
+      <w:pPr>
+        <w:pStyle w:val="ListParagraph"/>
+        <w:numPr>
+          <w:ilvl w:val="0"/>
+          <w:numId w:val="1"/>
+        </w:numPr>
+        <w:jc w:val="center"/>
+        <w:rPr>
+          <w:sz w:val="40"/>
+          <w:u w:val="single"/>
+        </w:rPr>
+      </w:pPr>
+      <w:r>
+        <w:rPr>
+          <w:sz w:val="40"/>
+          <w:u w:val="single"/>
+        </w:rPr>
+        <w:t>Conclusion</w:t>
+      </w:r>
+    </w:p>
+    <w:p>
+      <w:pPr>
+        <w:ind w:firstLine="360"/>
+        <w:jc w:val="both"/>
+        <w:rPr>
+          <w:sz w:val="40"/>
+        </w:rPr>
+      </w:pPr>
+    </w:p>
+    <w:p>
+      <w:pPr>
+        <w:ind w:firstLine="360"/>
+        <w:jc w:val="both"/>
+        <w:rPr>
+          <w:sz w:val="28"/>
+        </w:rPr>
+      </w:pPr>
+      <w:r>
+        <w:rPr>
+          <w:sz w:val="28"/>
+        </w:rPr>
+        <w:tab/>
+        <w:t>This is a very interesting project as it is a part of our assessment.</w:t>
+      </w:r>
+      <w:r>
+        <w:rPr>
+          <w:sz w:val="28"/>
+        </w:rPr>
+        <w:t xml:space="preserve"> This has made us able to understand about HTML and CSS more. Now I am ready for more complex programming language.</w:t>
+      </w:r>
+      <w:r>
+        <w:rPr>
+          <w:sz w:val="28"/>
+        </w:rPr>
+        <w:t xml:space="preserve"> I hope using Java Script and other similar programming languages can make me a more skilled designer. It was fun doing this project. All the time I have dedicated to this </w:t>
+      </w:r>
+      <w:r>
+        <w:rPr>
+          <w:sz w:val="28"/>
+        </w:rPr>
+        <w:t>has shown some good result.</w:t>
+      </w:r>
+    </w:p>
+    <w:p>
+      <w:pPr>
+        <w:ind w:firstLine="360"/>
+        <w:jc w:val="both"/>
+        <w:rPr>
+          <w:sz w:val="28"/>
+        </w:rPr>
+      </w:pPr>
+    </w:p>
+    <w:p>
+      <w:pPr>
+        <w:pStyle w:val="ListParagraph"/>
+        <w:numPr>
+          <w:ilvl w:val="0"/>
+          <w:numId w:val="1"/>
+        </w:numPr>
+        <w:jc w:val="center"/>
+        <w:rPr>
+          <w:sz w:val="40"/>
+          <w:u w:val="single"/>
+        </w:rPr>
+      </w:pPr>
+      <w:r>
+        <w:rPr>
+          <w:sz w:val="40"/>
+          <w:u w:val="single"/>
+        </w:rPr>
+        <w:t>References</w:t>
+      </w:r>
+    </w:p>
+    <w:p>
+      <w:pPr>
+        <w:ind w:left="720"/>
+        <w:rPr>
+          <w:sz w:val="28"/>
+        </w:rPr>
+      </w:pPr>
+    </w:p>
+    <w:p>
+      <w:pPr>
+        <w:ind w:left="360" w:firstLine="360"/>
+        <w:rPr>
+          <w:sz w:val="28"/>
         </w:rPr>
       </w:pPr>
       <w:bookmarkStart w:id="0" w:name="_GoBack"/>
       <w:bookmarkEnd w:id="0"/>
     </w:p>
     <w:sectPr>
-      <w:footerReference w:type="default" r:id="rId12"/>
+      <w:footerReference w:type="default" r:id="rId16"/>
       <w:pgSz w:w="12240" w:h="15840"/>
       <w:pgMar w:top="1440" w:right="1440" w:bottom="1440" w:left="1440" w:header="720" w:footer="720" w:gutter="0"/>
       <w:cols w:space="720"/>
@@ -1110,7 +2085,7 @@
                 <w:rPr>
                   <w:noProof/>
                 </w:rPr>
-                <w:t>9</w:t>
+                <w:t>12</w:t>
               </w:r>
               <w:r>
                 <w:rPr>
@@ -1162,8 +2137,8 @@
   <w:abstractNum w:abstractNumId="0" w15:restartNumberingAfterBreak="0">
     <w:nsid w:val="593F08EA"/>
     <w:multiLevelType w:val="hybridMultilevel"/>
-    <w:tmpl w:val="DE785C46"/>
-    <w:lvl w:ilvl="0" w:tplc="0409000F">
+    <w:tmpl w:val="AD566362"/>
+    <w:lvl w:ilvl="0" w:tplc="FAECEC9A">
       <w:start w:val="1"/>
       <w:numFmt w:val="decimal"/>
       <w:lvlText w:val="%1."/>
@@ -1173,7 +2148,7 @@
       </w:pPr>
       <w:rPr>
         <w:rFonts w:hint="default"/>
-        <w:u w:val="none"/>
+        <w:u w:val="single"/>
       </w:rPr>
     </w:lvl>
     <w:lvl w:ilvl="1" w:tplc="04090019" w:tentative="1">

</xml_diff>

<commit_message>
Finalized the report contents and page numbering
</commit_message>
<xml_diff>
--- a/Report.docx
+++ b/Report.docx
@@ -2,6 +2,560 @@
 <file path=word/document.xml><?xml version="1.0" encoding="utf-8"?>
 <w:document xmlns:wpc="http://schemas.microsoft.com/office/word/2010/wordprocessingCanvas" xmlns:cx="http://schemas.microsoft.com/office/drawing/2014/chartex" xmlns:cx1="http://schemas.microsoft.com/office/drawing/2015/9/8/chartex" xmlns:mc="http://schemas.openxmlformats.org/markup-compatibility/2006" xmlns:o="urn:schemas-microsoft-com:office:office" xmlns:r="http://schemas.openxmlformats.org/officeDocument/2006/relationships" xmlns:m="http://schemas.openxmlformats.org/officeDocument/2006/math" xmlns:v="urn:schemas-microsoft-com:vml" xmlns:wp14="http://schemas.microsoft.com/office/word/2010/wordprocessingDrawing" xmlns:wp="http://schemas.openxmlformats.org/drawingml/2006/wordprocessingDrawing" xmlns:w10="urn:schemas-microsoft-com:office:word" xmlns:w="http://schemas.openxmlformats.org/wordprocessingml/2006/main" xmlns:w14="http://schemas.microsoft.com/office/word/2010/wordml" xmlns:w15="http://schemas.microsoft.com/office/word/2012/wordml" xmlns:w16se="http://schemas.microsoft.com/office/word/2015/wordml/symex" xmlns:wpg="http://schemas.microsoft.com/office/word/2010/wordprocessingGroup" xmlns:wpi="http://schemas.microsoft.com/office/word/2010/wordprocessingInk" xmlns:wne="http://schemas.microsoft.com/office/word/2006/wordml" xmlns:wps="http://schemas.microsoft.com/office/word/2010/wordprocessingShape" mc:Ignorable="w14 w15 w16se wp14">
   <w:body>
+    <w:sdt>
+      <w:sdtPr>
+        <w:id w:val="1441953886"/>
+        <w:docPartObj>
+          <w:docPartGallery w:val="Cover Pages"/>
+          <w:docPartUnique/>
+        </w:docPartObj>
+      </w:sdtPr>
+      <w:sdtEndPr>
+        <w:rPr>
+          <w:sz w:val="40"/>
+          <w:u w:val="single"/>
+        </w:rPr>
+      </w:sdtEndPr>
+      <w:sdtContent>
+        <w:p>
+          <w:r>
+            <w:rPr>
+              <w:noProof/>
+            </w:rPr>
+            <mc:AlternateContent>
+              <mc:Choice Requires="wpg">
+                <w:drawing>
+                  <wp:anchor distT="0" distB="0" distL="114300" distR="114300" simplePos="0" relativeHeight="251659264" behindDoc="1" locked="0" layoutInCell="1" allowOverlap="1">
+                    <wp:simplePos x="0" y="0"/>
+                    <wp:positionH relativeFrom="page">
+                      <wp:align>center</wp:align>
+                    </wp:positionH>
+                    <wp:positionV relativeFrom="page">
+                      <wp:align>center</wp:align>
+                    </wp:positionV>
+                    <wp:extent cx="6864824" cy="9123528"/>
+                    <wp:effectExtent l="0" t="0" r="2540" b="635"/>
+                    <wp:wrapNone/>
+                    <wp:docPr id="193" name="Group 193"/>
+                    <wp:cNvGraphicFramePr/>
+                    <a:graphic xmlns:a="http://schemas.openxmlformats.org/drawingml/2006/main">
+                      <a:graphicData uri="http://schemas.microsoft.com/office/word/2010/wordprocessingGroup">
+                        <wpg:wgp>
+                          <wpg:cNvGrpSpPr/>
+                          <wpg:grpSpPr>
+                            <a:xfrm>
+                              <a:off x="0" y="0"/>
+                              <a:ext cx="6864824" cy="9123528"/>
+                              <a:chOff x="0" y="0"/>
+                              <a:chExt cx="6864824" cy="9123528"/>
+                            </a:xfrm>
+                          </wpg:grpSpPr>
+                          <wps:wsp>
+                            <wps:cNvPr id="194" name="Rectangle 194"/>
+                            <wps:cNvSpPr/>
+                            <wps:spPr>
+                              <a:xfrm>
+                                <a:off x="0" y="0"/>
+                                <a:ext cx="6858000" cy="1371600"/>
+                              </a:xfrm>
+                              <a:prstGeom prst="rect">
+                                <a:avLst/>
+                              </a:prstGeom>
+                              <a:solidFill>
+                                <a:schemeClr val="accent1"/>
+                              </a:solidFill>
+                              <a:ln>
+                                <a:noFill/>
+                              </a:ln>
+                            </wps:spPr>
+                            <wps:style>
+                              <a:lnRef idx="2">
+                                <a:schemeClr val="accent1">
+                                  <a:shade val="50000"/>
+                                </a:schemeClr>
+                              </a:lnRef>
+                              <a:fillRef idx="1">
+                                <a:schemeClr val="accent1"/>
+                              </a:fillRef>
+                              <a:effectRef idx="0">
+                                <a:schemeClr val="accent1"/>
+                              </a:effectRef>
+                              <a:fontRef idx="minor">
+                                <a:schemeClr val="lt1"/>
+                              </a:fontRef>
+                            </wps:style>
+                            <wps:bodyPr rot="0" spcFirstLastPara="0" vertOverflow="overflow" horzOverflow="overflow" vert="horz" wrap="square" lIns="91440" tIns="45720" rIns="91440" bIns="45720" numCol="1" spcCol="0" rtlCol="0" fromWordArt="0" anchor="ctr" anchorCtr="0" forceAA="0" compatLnSpc="1">
+                              <a:prstTxWarp prst="textNoShape">
+                                <a:avLst/>
+                              </a:prstTxWarp>
+                              <a:noAutofit/>
+                            </wps:bodyPr>
+                          </wps:wsp>
+                          <wps:wsp>
+                            <wps:cNvPr id="195" name="Rectangle 195"/>
+                            <wps:cNvSpPr/>
+                            <wps:spPr>
+                              <a:xfrm>
+                                <a:off x="0" y="4094328"/>
+                                <a:ext cx="6858000" cy="5029200"/>
+                              </a:xfrm>
+                              <a:prstGeom prst="rect">
+                                <a:avLst/>
+                              </a:prstGeom>
+                              <a:solidFill>
+                                <a:schemeClr val="accent1"/>
+                              </a:solidFill>
+                              <a:ln>
+                                <a:noFill/>
+                              </a:ln>
+                            </wps:spPr>
+                            <wps:style>
+                              <a:lnRef idx="2">
+                                <a:schemeClr val="accent1">
+                                  <a:shade val="50000"/>
+                                </a:schemeClr>
+                              </a:lnRef>
+                              <a:fillRef idx="1">
+                                <a:schemeClr val="accent1"/>
+                              </a:fillRef>
+                              <a:effectRef idx="0">
+                                <a:schemeClr val="accent1"/>
+                              </a:effectRef>
+                              <a:fontRef idx="minor">
+                                <a:schemeClr val="lt1"/>
+                              </a:fontRef>
+                            </wps:style>
+                            <wps:txbx>
+                              <w:txbxContent>
+                                <w:sdt>
+                                  <w:sdtPr>
+                                    <w:rPr>
+                                      <w:color w:val="FFFFFF" w:themeColor="background1"/>
+                                      <w:sz w:val="56"/>
+                                    </w:rPr>
+                                    <w:alias w:val="Author"/>
+                                    <w:tag w:val=""/>
+                                    <w:id w:val="945428907"/>
+                                    <w:dataBinding w:prefixMappings="xmlns:ns0='http://purl.org/dc/elements/1.1/' xmlns:ns1='http://schemas.openxmlformats.org/package/2006/metadata/core-properties' " w:xpath="/ns1:coreProperties[1]/ns0:creator[1]" w:storeItemID="{6C3C8BC8-F283-45AE-878A-BAB7291924A1}"/>
+                                    <w:text/>
+                                  </w:sdtPr>
+                                  <w:sdtContent>
+                                    <w:p>
+                                      <w:pPr>
+                                        <w:pStyle w:val="NoSpacing"/>
+                                        <w:spacing w:before="120"/>
+                                        <w:jc w:val="center"/>
+                                        <w:rPr>
+                                          <w:color w:val="FFFFFF" w:themeColor="background1"/>
+                                          <w:sz w:val="56"/>
+                                        </w:rPr>
+                                      </w:pPr>
+                                      <w:r>
+                                        <w:rPr>
+                                          <w:color w:val="FFFFFF" w:themeColor="background1"/>
+                                          <w:sz w:val="56"/>
+                                        </w:rPr>
+                                        <w:t>Rijan Parajuli</w:t>
+                                      </w:r>
+                                      <w:r>
+                                        <w:rPr>
+                                          <w:color w:val="FFFFFF" w:themeColor="background1"/>
+                                          <w:sz w:val="56"/>
+                                        </w:rPr>
+                                        <w:t xml:space="preserve"> UNID: 17429436</w:t>
+                                      </w:r>
+                                    </w:p>
+                                  </w:sdtContent>
+                                </w:sdt>
+                                <w:p>
+                                  <w:pPr>
+                                    <w:pStyle w:val="NoSpacing"/>
+                                    <w:spacing w:before="120"/>
+                                    <w:jc w:val="center"/>
+                                    <w:rPr>
+                                      <w:color w:val="FFFFFF" w:themeColor="background1"/>
+                                    </w:rPr>
+                                  </w:pPr>
+                                  <w:sdt>
+                                    <w:sdtPr>
+                                      <w:rPr>
+                                        <w:caps/>
+                                        <w:color w:val="FFFFFF" w:themeColor="background1"/>
+                                      </w:rPr>
+                                      <w:alias w:val="Company"/>
+                                      <w:tag w:val=""/>
+                                      <w:id w:val="1618182777"/>
+                                      <w:dataBinding w:prefixMappings="xmlns:ns0='http://schemas.openxmlformats.org/officeDocument/2006/extended-properties' " w:xpath="/ns0:Properties[1]/ns0:Company[1]" w:storeItemID="{6668398D-A668-4E3E-A5EB-62B293D839F1}"/>
+                                      <w:text/>
+                                    </w:sdtPr>
+                                    <w:sdtContent>
+                                      <w:r>
+                                        <w:rPr>
+                                          <w:caps/>
+                                          <w:color w:val="FFFFFF" w:themeColor="background1"/>
+                                        </w:rPr>
+                                        <w:t>Github live url:</w:t>
+                                      </w:r>
+                                    </w:sdtContent>
+                                  </w:sdt>
+                                  <w:r>
+                                    <w:rPr>
+                                      <w:color w:val="FFFFFF" w:themeColor="background1"/>
+                                    </w:rPr>
+                                    <w:t>  </w:t>
+                                  </w:r>
+                                  <w:sdt>
+                                    <w:sdtPr>
+                                      <w:rPr>
+                                        <w:color w:val="FFFFFF" w:themeColor="background1"/>
+                                      </w:rPr>
+                                      <w:alias w:val="Address"/>
+                                      <w:tag w:val=""/>
+                                      <w:id w:val="-253358678"/>
+                                      <w:showingPlcHdr/>
+                                      <w:dataBinding w:prefixMappings="xmlns:ns0='http://schemas.microsoft.com/office/2006/coverPageProps' " w:xpath="/ns0:CoverPageProperties[1]/ns0:CompanyAddress[1]" w:storeItemID="{55AF091B-3C7A-41E3-B477-F2FDAA23CFDA}"/>
+                                      <w:text/>
+                                    </w:sdtPr>
+                                    <w:sdtContent>
+                                      <w:r>
+                                        <w:rPr>
+                                          <w:color w:val="FFFFFF" w:themeColor="background1"/>
+                                        </w:rPr>
+                                        <w:t xml:space="preserve">     </w:t>
+                                      </w:r>
+                                    </w:sdtContent>
+                                  </w:sdt>
+                                </w:p>
+                              </w:txbxContent>
+                            </wps:txbx>
+                            <wps:bodyPr rot="0" spcFirstLastPara="0" vertOverflow="overflow" horzOverflow="overflow" vert="horz" wrap="square" lIns="457200" tIns="731520" rIns="457200" bIns="457200" numCol="1" spcCol="0" rtlCol="0" fromWordArt="0" anchor="b" anchorCtr="0" forceAA="0" compatLnSpc="1">
+                              <a:prstTxWarp prst="textNoShape">
+                                <a:avLst/>
+                              </a:prstTxWarp>
+                              <a:noAutofit/>
+                            </wps:bodyPr>
+                          </wps:wsp>
+                          <wps:wsp>
+                            <wps:cNvPr id="196" name="Text Box 196"/>
+                            <wps:cNvSpPr txBox="1"/>
+                            <wps:spPr>
+                              <a:xfrm>
+                                <a:off x="6824" y="1371600"/>
+                                <a:ext cx="6858000" cy="2722728"/>
+                              </a:xfrm>
+                              <a:prstGeom prst="rect">
+                                <a:avLst/>
+                              </a:prstGeom>
+                              <a:solidFill>
+                                <a:schemeClr val="bg1"/>
+                              </a:solidFill>
+                              <a:ln w="6350">
+                                <a:noFill/>
+                              </a:ln>
+                              <a:effectLst/>
+                            </wps:spPr>
+                            <wps:style>
+                              <a:lnRef idx="0">
+                                <a:schemeClr val="accent1"/>
+                              </a:lnRef>
+                              <a:fillRef idx="0">
+                                <a:schemeClr val="accent1"/>
+                              </a:fillRef>
+                              <a:effectRef idx="0">
+                                <a:schemeClr val="accent1"/>
+                              </a:effectRef>
+                              <a:fontRef idx="minor">
+                                <a:schemeClr val="dk1"/>
+                              </a:fontRef>
+                            </wps:style>
+                            <wps:txbx>
+                              <w:txbxContent>
+                                <w:sdt>
+                                  <w:sdtPr>
+                                    <w:rPr>
+                                      <w:rFonts w:asciiTheme="majorHAnsi" w:eastAsiaTheme="majorEastAsia" w:hAnsiTheme="majorHAnsi" w:cstheme="majorBidi"/>
+                                      <w:caps/>
+                                      <w:color w:val="5B9BD5" w:themeColor="accent1"/>
+                                      <w:sz w:val="72"/>
+                                      <w:szCs w:val="72"/>
+                                    </w:rPr>
+                                    <w:alias w:val="Title"/>
+                                    <w:tag w:val=""/>
+                                    <w:id w:val="-9991715"/>
+                                    <w:dataBinding w:prefixMappings="xmlns:ns0='http://purl.org/dc/elements/1.1/' xmlns:ns1='http://schemas.openxmlformats.org/package/2006/metadata/core-properties' " w:xpath="/ns1:coreProperties[1]/ns0:title[1]" w:storeItemID="{6C3C8BC8-F283-45AE-878A-BAB7291924A1}"/>
+                                    <w:text/>
+                                  </w:sdtPr>
+                                  <w:sdtContent>
+                                    <w:p>
+                                      <w:pPr>
+                                        <w:pStyle w:val="NoSpacing"/>
+                                        <w:jc w:val="center"/>
+                                        <w:rPr>
+                                          <w:rFonts w:asciiTheme="majorHAnsi" w:eastAsiaTheme="majorEastAsia" w:hAnsiTheme="majorHAnsi" w:cstheme="majorBidi"/>
+                                          <w:caps/>
+                                          <w:color w:val="5B9BD5" w:themeColor="accent1"/>
+                                          <w:sz w:val="72"/>
+                                          <w:szCs w:val="72"/>
+                                        </w:rPr>
+                                      </w:pPr>
+                                      <w:r>
+                                        <w:rPr>
+                                          <w:rFonts w:asciiTheme="majorHAnsi" w:eastAsiaTheme="majorEastAsia" w:hAnsiTheme="majorHAnsi" w:cstheme="majorBidi"/>
+                                          <w:caps/>
+                                          <w:color w:val="5B9BD5" w:themeColor="accent1"/>
+                                          <w:sz w:val="72"/>
+                                          <w:szCs w:val="72"/>
+                                        </w:rPr>
+                                        <w:t xml:space="preserve">A report on </w:t>
+                                      </w:r>
+                                      <w:r>
+                                        <w:rPr>
+                                          <w:rFonts w:asciiTheme="majorHAnsi" w:eastAsiaTheme="majorEastAsia" w:hAnsiTheme="majorHAnsi" w:cstheme="majorBidi"/>
+                                          <w:caps/>
+                                          <w:color w:val="5B9BD5" w:themeColor="accent1"/>
+                                          <w:sz w:val="72"/>
+                                          <w:szCs w:val="72"/>
+                                        </w:rPr>
+                                        <w:t xml:space="preserve">WEB </w:t>
+                                      </w:r>
+                                      <w:r>
+                                        <w:rPr>
+                                          <w:rFonts w:asciiTheme="majorHAnsi" w:eastAsiaTheme="majorEastAsia" w:hAnsiTheme="majorHAnsi" w:cstheme="majorBidi"/>
+                                          <w:caps/>
+                                          <w:color w:val="5B9BD5" w:themeColor="accent1"/>
+                                          <w:sz w:val="72"/>
+                                          <w:szCs w:val="72"/>
+                                        </w:rPr>
+                                        <w:t>Development</w:t>
+                                      </w:r>
+                                    </w:p>
+                                  </w:sdtContent>
+                                </w:sdt>
+                              </w:txbxContent>
+                            </wps:txbx>
+                            <wps:bodyPr rot="0" spcFirstLastPara="0" vertOverflow="overflow" horzOverflow="overflow" vert="horz" wrap="square" lIns="457200" tIns="91440" rIns="457200" bIns="91440" numCol="1" spcCol="0" rtlCol="0" fromWordArt="0" anchor="ctr" anchorCtr="0" forceAA="0" compatLnSpc="1">
+                              <a:prstTxWarp prst="textNoShape">
+                                <a:avLst/>
+                              </a:prstTxWarp>
+                              <a:noAutofit/>
+                            </wps:bodyPr>
+                          </wps:wsp>
+                        </wpg:wgp>
+                      </a:graphicData>
+                    </a:graphic>
+                    <wp14:sizeRelH relativeFrom="page">
+                      <wp14:pctWidth>88200</wp14:pctWidth>
+                    </wp14:sizeRelH>
+                    <wp14:sizeRelV relativeFrom="page">
+                      <wp14:pctHeight>90900</wp14:pctHeight>
+                    </wp14:sizeRelV>
+                  </wp:anchor>
+                </w:drawing>
+              </mc:Choice>
+              <mc:Fallback>
+                <w:pict>
+                  <v:group id="Group 193" o:spid="_x0000_s1026" style="position:absolute;margin-left:0;margin-top:0;width:540.55pt;height:718.4pt;z-index:-251657216;mso-width-percent:882;mso-height-percent:909;mso-position-horizontal:center;mso-position-horizontal-relative:page;mso-position-vertical:center;mso-position-vertical-relative:page;mso-width-percent:882;mso-height-percent:909" coordsize="68648,91235" o:gfxdata="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">
+                    <v:rect id="Rectangle 194" o:spid="_x0000_s1027" style="position:absolute;width:68580;height:13716;visibility:visible;mso-wrap-style:square;v-text-anchor:middle" o:gfxdata="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" fillcolor="#5b9bd5 [3204]" stroked="f" strokeweight="1pt"/>
+                    <v:rect id="Rectangle 195" o:spid="_x0000_s1028" style="position:absolute;top:40943;width:68580;height:50292;visibility:visible;mso-wrap-style:square;v-text-anchor:bottom" o:gfxdata="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" fillcolor="#5b9bd5 [3204]" stroked="f" strokeweight="1pt">
+                      <v:textbox inset="36pt,57.6pt,36pt,36pt">
+                        <w:txbxContent>
+                          <w:sdt>
+                            <w:sdtPr>
+                              <w:rPr>
+                                <w:color w:val="FFFFFF" w:themeColor="background1"/>
+                                <w:sz w:val="56"/>
+                              </w:rPr>
+                              <w:alias w:val="Author"/>
+                              <w:tag w:val=""/>
+                              <w:id w:val="945428907"/>
+                              <w:dataBinding w:prefixMappings="xmlns:ns0='http://purl.org/dc/elements/1.1/' xmlns:ns1='http://schemas.openxmlformats.org/package/2006/metadata/core-properties' " w:xpath="/ns1:coreProperties[1]/ns0:creator[1]" w:storeItemID="{6C3C8BC8-F283-45AE-878A-BAB7291924A1}"/>
+                              <w:text/>
+                            </w:sdtPr>
+                            <w:sdtContent>
+                              <w:p>
+                                <w:pPr>
+                                  <w:pStyle w:val="NoSpacing"/>
+                                  <w:spacing w:before="120"/>
+                                  <w:jc w:val="center"/>
+                                  <w:rPr>
+                                    <w:color w:val="FFFFFF" w:themeColor="background1"/>
+                                    <w:sz w:val="56"/>
+                                  </w:rPr>
+                                </w:pPr>
+                                <w:r>
+                                  <w:rPr>
+                                    <w:color w:val="FFFFFF" w:themeColor="background1"/>
+                                    <w:sz w:val="56"/>
+                                  </w:rPr>
+                                  <w:t>Rijan Parajuli</w:t>
+                                </w:r>
+                                <w:r>
+                                  <w:rPr>
+                                    <w:color w:val="FFFFFF" w:themeColor="background1"/>
+                                    <w:sz w:val="56"/>
+                                  </w:rPr>
+                                  <w:t xml:space="preserve"> UNID: 17429436</w:t>
+                                </w:r>
+                              </w:p>
+                            </w:sdtContent>
+                          </w:sdt>
+                          <w:p>
+                            <w:pPr>
+                              <w:pStyle w:val="NoSpacing"/>
+                              <w:spacing w:before="120"/>
+                              <w:jc w:val="center"/>
+                              <w:rPr>
+                                <w:color w:val="FFFFFF" w:themeColor="background1"/>
+                              </w:rPr>
+                            </w:pPr>
+                            <w:sdt>
+                              <w:sdtPr>
+                                <w:rPr>
+                                  <w:caps/>
+                                  <w:color w:val="FFFFFF" w:themeColor="background1"/>
+                                </w:rPr>
+                                <w:alias w:val="Company"/>
+                                <w:tag w:val=""/>
+                                <w:id w:val="1618182777"/>
+                                <w:dataBinding w:prefixMappings="xmlns:ns0='http://schemas.openxmlformats.org/officeDocument/2006/extended-properties' " w:xpath="/ns0:Properties[1]/ns0:Company[1]" w:storeItemID="{6668398D-A668-4E3E-A5EB-62B293D839F1}"/>
+                                <w:text/>
+                              </w:sdtPr>
+                              <w:sdtContent>
+                                <w:r>
+                                  <w:rPr>
+                                    <w:caps/>
+                                    <w:color w:val="FFFFFF" w:themeColor="background1"/>
+                                  </w:rPr>
+                                  <w:t>Github live url:</w:t>
+                                </w:r>
+                              </w:sdtContent>
+                            </w:sdt>
+                            <w:r>
+                              <w:rPr>
+                                <w:color w:val="FFFFFF" w:themeColor="background1"/>
+                              </w:rPr>
+                              <w:t>  </w:t>
+                            </w:r>
+                            <w:sdt>
+                              <w:sdtPr>
+                                <w:rPr>
+                                  <w:color w:val="FFFFFF" w:themeColor="background1"/>
+                                </w:rPr>
+                                <w:alias w:val="Address"/>
+                                <w:tag w:val=""/>
+                                <w:id w:val="-253358678"/>
+                                <w:showingPlcHdr/>
+                                <w:dataBinding w:prefixMappings="xmlns:ns0='http://schemas.microsoft.com/office/2006/coverPageProps' " w:xpath="/ns0:CoverPageProperties[1]/ns0:CompanyAddress[1]" w:storeItemID="{55AF091B-3C7A-41E3-B477-F2FDAA23CFDA}"/>
+                                <w:text/>
+                              </w:sdtPr>
+                              <w:sdtContent>
+                                <w:r>
+                                  <w:rPr>
+                                    <w:color w:val="FFFFFF" w:themeColor="background1"/>
+                                  </w:rPr>
+                                  <w:t xml:space="preserve">     </w:t>
+                                </w:r>
+                              </w:sdtContent>
+                            </w:sdt>
+                          </w:p>
+                        </w:txbxContent>
+                      </v:textbox>
+                    </v:rect>
+                    <v:shapetype id="_x0000_t202" coordsize="21600,21600" o:spt="202" path="m,l,21600r21600,l21600,xe">
+                      <v:stroke joinstyle="miter"/>
+                      <v:path gradientshapeok="t" o:connecttype="rect"/>
+                    </v:shapetype>
+                    <v:shape id="Text Box 196" o:spid="_x0000_s1029" type="#_x0000_t202" style="position:absolute;left:68;top:13716;width:68580;height:27227;visibility:visible;mso-wrap-style:square;v-text-anchor:middle" o:gfxdata="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" fillcolor="white [3212]" stroked="f" strokeweight=".5pt">
+                      <v:textbox inset="36pt,7.2pt,36pt,7.2pt">
+                        <w:txbxContent>
+                          <w:sdt>
+                            <w:sdtPr>
+                              <w:rPr>
+                                <w:rFonts w:asciiTheme="majorHAnsi" w:eastAsiaTheme="majorEastAsia" w:hAnsiTheme="majorHAnsi" w:cstheme="majorBidi"/>
+                                <w:caps/>
+                                <w:color w:val="5B9BD5" w:themeColor="accent1"/>
+                                <w:sz w:val="72"/>
+                                <w:szCs w:val="72"/>
+                              </w:rPr>
+                              <w:alias w:val="Title"/>
+                              <w:tag w:val=""/>
+                              <w:id w:val="-9991715"/>
+                              <w:dataBinding w:prefixMappings="xmlns:ns0='http://purl.org/dc/elements/1.1/' xmlns:ns1='http://schemas.openxmlformats.org/package/2006/metadata/core-properties' " w:xpath="/ns1:coreProperties[1]/ns0:title[1]" w:storeItemID="{6C3C8BC8-F283-45AE-878A-BAB7291924A1}"/>
+                              <w:text/>
+                            </w:sdtPr>
+                            <w:sdtContent>
+                              <w:p>
+                                <w:pPr>
+                                  <w:pStyle w:val="NoSpacing"/>
+                                  <w:jc w:val="center"/>
+                                  <w:rPr>
+                                    <w:rFonts w:asciiTheme="majorHAnsi" w:eastAsiaTheme="majorEastAsia" w:hAnsiTheme="majorHAnsi" w:cstheme="majorBidi"/>
+                                    <w:caps/>
+                                    <w:color w:val="5B9BD5" w:themeColor="accent1"/>
+                                    <w:sz w:val="72"/>
+                                    <w:szCs w:val="72"/>
+                                  </w:rPr>
+                                </w:pPr>
+                                <w:r>
+                                  <w:rPr>
+                                    <w:rFonts w:asciiTheme="majorHAnsi" w:eastAsiaTheme="majorEastAsia" w:hAnsiTheme="majorHAnsi" w:cstheme="majorBidi"/>
+                                    <w:caps/>
+                                    <w:color w:val="5B9BD5" w:themeColor="accent1"/>
+                                    <w:sz w:val="72"/>
+                                    <w:szCs w:val="72"/>
+                                  </w:rPr>
+                                  <w:t xml:space="preserve">A report on </w:t>
+                                </w:r>
+                                <w:r>
+                                  <w:rPr>
+                                    <w:rFonts w:asciiTheme="majorHAnsi" w:eastAsiaTheme="majorEastAsia" w:hAnsiTheme="majorHAnsi" w:cstheme="majorBidi"/>
+                                    <w:caps/>
+                                    <w:color w:val="5B9BD5" w:themeColor="accent1"/>
+                                    <w:sz w:val="72"/>
+                                    <w:szCs w:val="72"/>
+                                  </w:rPr>
+                                  <w:t xml:space="preserve">WEB </w:t>
+                                </w:r>
+                                <w:r>
+                                  <w:rPr>
+                                    <w:rFonts w:asciiTheme="majorHAnsi" w:eastAsiaTheme="majorEastAsia" w:hAnsiTheme="majorHAnsi" w:cstheme="majorBidi"/>
+                                    <w:caps/>
+                                    <w:color w:val="5B9BD5" w:themeColor="accent1"/>
+                                    <w:sz w:val="72"/>
+                                    <w:szCs w:val="72"/>
+                                  </w:rPr>
+                                  <w:t>Development</w:t>
+                                </w:r>
+                              </w:p>
+                            </w:sdtContent>
+                          </w:sdt>
+                        </w:txbxContent>
+                      </v:textbox>
+                    </v:shape>
+                    <w10:wrap anchorx="page" anchory="page"/>
+                  </v:group>
+                </w:pict>
+              </mc:Fallback>
+            </mc:AlternateContent>
+          </w:r>
+        </w:p>
+        <w:p>
+          <w:pPr>
+            <w:rPr>
+              <w:sz w:val="40"/>
+              <w:u w:val="single"/>
+            </w:rPr>
+          </w:pPr>
+          <w:r>
+            <w:rPr>
+              <w:sz w:val="40"/>
+              <w:u w:val="single"/>
+            </w:rPr>
+            <w:br w:type="page"/>
+          </w:r>
+        </w:p>
+      </w:sdtContent>
+    </w:sdt>
     <w:p>
       <w:pPr>
         <w:jc w:val="both"/>
@@ -15,6 +569,7 @@
           <w:sz w:val="40"/>
           <w:u w:val="single"/>
         </w:rPr>
+        <w:lastRenderedPageBreak/>
         <w:t>Contents</w:t>
       </w:r>
       <w:r>
@@ -78,6 +633,582 @@
           <w:u w:val="single"/>
         </w:rPr>
         <w:t>.</w:t>
+      </w:r>
+    </w:p>
+    <w:p>
+      <w:pPr>
+        <w:jc w:val="both"/>
+        <w:rPr>
+          <w:sz w:val="32"/>
+        </w:rPr>
+      </w:pPr>
+      <w:r>
+        <w:rPr>
+          <w:sz w:val="32"/>
+        </w:rPr>
+        <w:t>Introduction</w:t>
+      </w:r>
+      <w:r>
+        <w:rPr>
+          <w:sz w:val="32"/>
+        </w:rPr>
+        <w:tab/>
+      </w:r>
+      <w:r>
+        <w:rPr>
+          <w:sz w:val="32"/>
+        </w:rPr>
+        <w:tab/>
+      </w:r>
+      <w:r>
+        <w:rPr>
+          <w:sz w:val="32"/>
+        </w:rPr>
+        <w:tab/>
+      </w:r>
+      <w:r>
+        <w:rPr>
+          <w:sz w:val="32"/>
+        </w:rPr>
+        <w:tab/>
+      </w:r>
+      <w:r>
+        <w:rPr>
+          <w:sz w:val="32"/>
+        </w:rPr>
+        <w:tab/>
+      </w:r>
+      <w:r>
+        <w:rPr>
+          <w:sz w:val="32"/>
+        </w:rPr>
+        <w:tab/>
+      </w:r>
+      <w:r>
+        <w:rPr>
+          <w:sz w:val="32"/>
+        </w:rPr>
+        <w:tab/>
+      </w:r>
+      <w:r>
+        <w:rPr>
+          <w:sz w:val="32"/>
+        </w:rPr>
+        <w:tab/>
+      </w:r>
+      <w:r>
+        <w:rPr>
+          <w:sz w:val="32"/>
+        </w:rPr>
+        <w:tab/>
+        <w:t>2</w:t>
+      </w:r>
+    </w:p>
+    <w:p>
+      <w:pPr>
+        <w:jc w:val="both"/>
+        <w:rPr>
+          <w:sz w:val="32"/>
+        </w:rPr>
+      </w:pPr>
+      <w:r>
+        <w:rPr>
+          <w:sz w:val="32"/>
+        </w:rPr>
+        <w:t>Development</w:t>
+      </w:r>
+      <w:r>
+        <w:rPr>
+          <w:sz w:val="32"/>
+        </w:rPr>
+        <w:tab/>
+      </w:r>
+      <w:r>
+        <w:rPr>
+          <w:sz w:val="32"/>
+        </w:rPr>
+        <w:tab/>
+      </w:r>
+      <w:r>
+        <w:rPr>
+          <w:sz w:val="32"/>
+        </w:rPr>
+        <w:tab/>
+      </w:r>
+      <w:r>
+        <w:rPr>
+          <w:sz w:val="32"/>
+        </w:rPr>
+        <w:tab/>
+      </w:r>
+      <w:r>
+        <w:rPr>
+          <w:sz w:val="32"/>
+        </w:rPr>
+        <w:tab/>
+      </w:r>
+      <w:r>
+        <w:rPr>
+          <w:sz w:val="32"/>
+        </w:rPr>
+        <w:tab/>
+      </w:r>
+      <w:r>
+        <w:rPr>
+          <w:sz w:val="32"/>
+        </w:rPr>
+        <w:tab/>
+      </w:r>
+      <w:r>
+        <w:rPr>
+          <w:sz w:val="32"/>
+        </w:rPr>
+        <w:tab/>
+      </w:r>
+      <w:r>
+        <w:rPr>
+          <w:sz w:val="32"/>
+        </w:rPr>
+        <w:tab/>
+        <w:t>3</w:t>
+      </w:r>
+    </w:p>
+    <w:p>
+      <w:pPr>
+        <w:jc w:val="both"/>
+        <w:rPr>
+          <w:sz w:val="32"/>
+        </w:rPr>
+      </w:pPr>
+      <w:r>
+        <w:rPr>
+          <w:sz w:val="32"/>
+        </w:rPr>
+        <w:t>Brainstorming</w:t>
+      </w:r>
+      <w:r>
+        <w:rPr>
+          <w:sz w:val="32"/>
+        </w:rPr>
+        <w:tab/>
+      </w:r>
+      <w:r>
+        <w:rPr>
+          <w:sz w:val="32"/>
+        </w:rPr>
+        <w:tab/>
+      </w:r>
+      <w:r>
+        <w:rPr>
+          <w:sz w:val="32"/>
+        </w:rPr>
+        <w:tab/>
+      </w:r>
+      <w:r>
+        <w:rPr>
+          <w:sz w:val="32"/>
+        </w:rPr>
+        <w:tab/>
+      </w:r>
+      <w:r>
+        <w:rPr>
+          <w:sz w:val="32"/>
+        </w:rPr>
+        <w:tab/>
+      </w:r>
+      <w:r>
+        <w:rPr>
+          <w:sz w:val="32"/>
+        </w:rPr>
+        <w:tab/>
+      </w:r>
+      <w:r>
+        <w:rPr>
+          <w:sz w:val="32"/>
+        </w:rPr>
+        <w:tab/>
+      </w:r>
+      <w:r>
+        <w:rPr>
+          <w:sz w:val="32"/>
+        </w:rPr>
+        <w:tab/>
+        <w:t xml:space="preserve">       </w:t>
+      </w:r>
+      <w:r>
+        <w:rPr>
+          <w:sz w:val="32"/>
+        </w:rPr>
+        <w:t xml:space="preserve">   4</w:t>
+      </w:r>
+    </w:p>
+    <w:p>
+      <w:pPr>
+        <w:jc w:val="both"/>
+        <w:rPr>
+          <w:sz w:val="32"/>
+        </w:rPr>
+      </w:pPr>
+      <w:r>
+        <w:rPr>
+          <w:sz w:val="32"/>
+        </w:rPr>
+        <w:t>Wire</w:t>
+      </w:r>
+      <w:r>
+        <w:rPr>
+          <w:sz w:val="32"/>
+        </w:rPr>
+        <w:t xml:space="preserve"> </w:t>
+      </w:r>
+      <w:r>
+        <w:rPr>
+          <w:sz w:val="32"/>
+        </w:rPr>
+        <w:t>framing</w:t>
+      </w:r>
+      <w:r>
+        <w:rPr>
+          <w:sz w:val="32"/>
+        </w:rPr>
+        <w:tab/>
+      </w:r>
+      <w:r>
+        <w:rPr>
+          <w:sz w:val="32"/>
+        </w:rPr>
+        <w:tab/>
+      </w:r>
+      <w:r>
+        <w:rPr>
+          <w:sz w:val="32"/>
+        </w:rPr>
+        <w:tab/>
+      </w:r>
+      <w:r>
+        <w:rPr>
+          <w:sz w:val="32"/>
+        </w:rPr>
+        <w:tab/>
+      </w:r>
+      <w:r>
+        <w:rPr>
+          <w:sz w:val="32"/>
+        </w:rPr>
+        <w:tab/>
+      </w:r>
+      <w:r>
+        <w:rPr>
+          <w:sz w:val="32"/>
+        </w:rPr>
+        <w:tab/>
+      </w:r>
+      <w:r>
+        <w:rPr>
+          <w:sz w:val="32"/>
+        </w:rPr>
+        <w:tab/>
+      </w:r>
+      <w:r>
+        <w:rPr>
+          <w:sz w:val="32"/>
+        </w:rPr>
+        <w:tab/>
+      </w:r>
+      <w:r>
+        <w:rPr>
+          <w:sz w:val="32"/>
+        </w:rPr>
+        <w:t xml:space="preserve">      5-</w:t>
+      </w:r>
+      <w:r>
+        <w:rPr>
+          <w:sz w:val="32"/>
+        </w:rPr>
+        <w:t>8</w:t>
+      </w:r>
+      <w:r>
+        <w:rPr>
+          <w:sz w:val="32"/>
+        </w:rPr>
+        <w:tab/>
+      </w:r>
+    </w:p>
+    <w:p>
+      <w:pPr>
+        <w:jc w:val="both"/>
+        <w:rPr>
+          <w:sz w:val="32"/>
+        </w:rPr>
+      </w:pPr>
+      <w:r>
+        <w:rPr>
+          <w:sz w:val="32"/>
+        </w:rPr>
+        <w:t>Slicing and Final</w:t>
+      </w:r>
+      <w:r>
+        <w:rPr>
+          <w:sz w:val="32"/>
+        </w:rPr>
+        <w:t xml:space="preserve"> webpage</w:t>
+      </w:r>
+      <w:r>
+        <w:rPr>
+          <w:sz w:val="32"/>
+        </w:rPr>
+        <w:tab/>
+      </w:r>
+      <w:r>
+        <w:rPr>
+          <w:sz w:val="32"/>
+        </w:rPr>
+        <w:tab/>
+      </w:r>
+      <w:r>
+        <w:rPr>
+          <w:sz w:val="32"/>
+        </w:rPr>
+        <w:tab/>
+      </w:r>
+      <w:r>
+        <w:rPr>
+          <w:sz w:val="32"/>
+        </w:rPr>
+        <w:tab/>
+      </w:r>
+      <w:r>
+        <w:rPr>
+          <w:sz w:val="32"/>
+        </w:rPr>
+        <w:tab/>
+      </w:r>
+      <w:r>
+        <w:rPr>
+          <w:sz w:val="32"/>
+        </w:rPr>
+        <w:tab/>
+        <w:t xml:space="preserve">     </w:t>
+      </w:r>
+      <w:r>
+        <w:rPr>
+          <w:sz w:val="32"/>
+        </w:rPr>
+        <w:t>9-11</w:t>
+      </w:r>
+    </w:p>
+    <w:p>
+      <w:pPr>
+        <w:jc w:val="both"/>
+        <w:rPr>
+          <w:sz w:val="32"/>
+        </w:rPr>
+      </w:pPr>
+      <w:r>
+        <w:rPr>
+          <w:sz w:val="32"/>
+        </w:rPr>
+        <w:t>Validation</w:t>
+      </w:r>
+      <w:r>
+        <w:rPr>
+          <w:sz w:val="32"/>
+        </w:rPr>
+        <w:tab/>
+      </w:r>
+      <w:r>
+        <w:rPr>
+          <w:sz w:val="32"/>
+        </w:rPr>
+        <w:tab/>
+      </w:r>
+      <w:r>
+        <w:rPr>
+          <w:sz w:val="32"/>
+        </w:rPr>
+        <w:tab/>
+      </w:r>
+      <w:r>
+        <w:rPr>
+          <w:sz w:val="32"/>
+        </w:rPr>
+        <w:tab/>
+      </w:r>
+      <w:r>
+        <w:rPr>
+          <w:sz w:val="32"/>
+        </w:rPr>
+        <w:tab/>
+      </w:r>
+      <w:r>
+        <w:rPr>
+          <w:sz w:val="32"/>
+        </w:rPr>
+        <w:tab/>
+      </w:r>
+      <w:r>
+        <w:rPr>
+          <w:sz w:val="32"/>
+        </w:rPr>
+        <w:tab/>
+      </w:r>
+      <w:r>
+        <w:rPr>
+          <w:sz w:val="32"/>
+        </w:rPr>
+        <w:tab/>
+      </w:r>
+      <w:r>
+        <w:rPr>
+          <w:sz w:val="32"/>
+        </w:rPr>
+        <w:tab/>
+        <w:t xml:space="preserve">       12</w:t>
+      </w:r>
+    </w:p>
+    <w:p>
+      <w:pPr>
+        <w:jc w:val="both"/>
+        <w:rPr>
+          <w:sz w:val="32"/>
+        </w:rPr>
+      </w:pPr>
+      <w:r>
+        <w:rPr>
+          <w:sz w:val="32"/>
+        </w:rPr>
+        <w:t>Conclusion</w:t>
+      </w:r>
+      <w:r>
+        <w:rPr>
+          <w:sz w:val="32"/>
+        </w:rPr>
+        <w:tab/>
+      </w:r>
+      <w:r>
+        <w:rPr>
+          <w:sz w:val="32"/>
+        </w:rPr>
+        <w:tab/>
+      </w:r>
+      <w:r>
+        <w:rPr>
+          <w:sz w:val="32"/>
+        </w:rPr>
+        <w:tab/>
+      </w:r>
+      <w:r>
+        <w:rPr>
+          <w:sz w:val="32"/>
+        </w:rPr>
+        <w:tab/>
+      </w:r>
+      <w:r>
+        <w:rPr>
+          <w:sz w:val="32"/>
+        </w:rPr>
+        <w:tab/>
+      </w:r>
+      <w:r>
+        <w:rPr>
+          <w:sz w:val="32"/>
+        </w:rPr>
+        <w:tab/>
+      </w:r>
+      <w:r>
+        <w:rPr>
+          <w:sz w:val="32"/>
+        </w:rPr>
+        <w:tab/>
+      </w:r>
+      <w:r>
+        <w:rPr>
+          <w:sz w:val="32"/>
+        </w:rPr>
+        <w:tab/>
+      </w:r>
+      <w:r>
+        <w:rPr>
+          <w:sz w:val="32"/>
+        </w:rPr>
+        <w:tab/>
+        <w:t xml:space="preserve">       12</w:t>
+      </w:r>
+    </w:p>
+    <w:p>
+      <w:pPr>
+        <w:jc w:val="both"/>
+        <w:rPr>
+          <w:sz w:val="32"/>
+        </w:rPr>
+      </w:pPr>
+      <w:r>
+        <w:rPr>
+          <w:sz w:val="32"/>
+        </w:rPr>
+        <w:t>References</w:t>
+      </w:r>
+      <w:r>
+        <w:rPr>
+          <w:sz w:val="32"/>
+        </w:rPr>
+        <w:tab/>
+      </w:r>
+      <w:r>
+        <w:rPr>
+          <w:sz w:val="32"/>
+        </w:rPr>
+        <w:tab/>
+      </w:r>
+      <w:r>
+        <w:rPr>
+          <w:sz w:val="32"/>
+        </w:rPr>
+        <w:tab/>
+      </w:r>
+      <w:r>
+        <w:rPr>
+          <w:sz w:val="32"/>
+        </w:rPr>
+        <w:tab/>
+      </w:r>
+      <w:r>
+        <w:rPr>
+          <w:sz w:val="32"/>
+        </w:rPr>
+        <w:tab/>
+      </w:r>
+      <w:r>
+        <w:rPr>
+          <w:sz w:val="32"/>
+        </w:rPr>
+        <w:tab/>
+      </w:r>
+      <w:r>
+        <w:rPr>
+          <w:sz w:val="32"/>
+        </w:rPr>
+        <w:tab/>
+      </w:r>
+      <w:r>
+        <w:rPr>
+          <w:sz w:val="32"/>
+        </w:rPr>
+        <w:tab/>
+      </w:r>
+      <w:r>
+        <w:rPr>
+          <w:sz w:val="32"/>
+        </w:rPr>
+        <w:t xml:space="preserve">       </w:t>
+      </w:r>
+      <w:bookmarkStart w:id="0" w:name="_GoBack"/>
+      <w:bookmarkEnd w:id="0"/>
+      <w:r>
+        <w:rPr>
+          <w:sz w:val="32"/>
+        </w:rPr>
+        <w:t>12</w:t>
       </w:r>
     </w:p>
     <w:p>
@@ -412,7 +1543,7 @@
                     <pic:cNvPicPr/>
                   </pic:nvPicPr>
                   <pic:blipFill>
-                    <a:blip r:embed="rId7" cstate="print">
+                    <a:blip r:embed="rId8" cstate="print">
                       <a:extLst>
                         <a:ext uri="{28A0092B-C50C-407E-A947-70E740481C1C}">
                           <a14:useLocalDpi xmlns:a14="http://schemas.microsoft.com/office/drawing/2010/main" val="0"/>
@@ -579,7 +1710,7 @@
                     <pic:cNvPicPr/>
                   </pic:nvPicPr>
                   <pic:blipFill>
-                    <a:blip r:embed="rId8" cstate="print">
+                    <a:blip r:embed="rId9" cstate="print">
                       <a:extLst>
                         <a:ext uri="{28A0092B-C50C-407E-A947-70E740481C1C}">
                           <a14:useLocalDpi xmlns:a14="http://schemas.microsoft.com/office/drawing/2010/main" val="0"/>
@@ -693,7 +1824,7 @@
                     <pic:cNvPicPr/>
                   </pic:nvPicPr>
                   <pic:blipFill>
-                    <a:blip r:embed="rId9" cstate="print">
+                    <a:blip r:embed="rId10" cstate="print">
                       <a:extLst>
                         <a:ext uri="{28A0092B-C50C-407E-A947-70E740481C1C}">
                           <a14:useLocalDpi xmlns:a14="http://schemas.microsoft.com/office/drawing/2010/main" val="0"/>
@@ -792,7 +1923,7 @@
                     <pic:cNvPicPr/>
                   </pic:nvPicPr>
                   <pic:blipFill>
-                    <a:blip r:embed="rId10" cstate="print">
+                    <a:blip r:embed="rId11" cstate="print">
                       <a:extLst>
                         <a:ext uri="{28A0092B-C50C-407E-A947-70E740481C1C}">
                           <a14:useLocalDpi xmlns:a14="http://schemas.microsoft.com/office/drawing/2010/main" val="0"/>
@@ -898,7 +2029,7 @@
                     <pic:cNvPicPr/>
                   </pic:nvPicPr>
                   <pic:blipFill>
-                    <a:blip r:embed="rId11" cstate="print">
+                    <a:blip r:embed="rId12" cstate="print">
                       <a:extLst>
                         <a:ext uri="{28A0092B-C50C-407E-A947-70E740481C1C}">
                           <a14:useLocalDpi xmlns:a14="http://schemas.microsoft.com/office/drawing/2010/main" val="0"/>
@@ -1175,7 +2306,7 @@
                     <pic:cNvPicPr/>
                   </pic:nvPicPr>
                   <pic:blipFill>
-                    <a:blip r:embed="rId12">
+                    <a:blip r:embed="rId13">
                       <a:extLst>
                         <a:ext uri="{28A0092B-C50C-407E-A947-70E740481C1C}">
                           <a14:useLocalDpi xmlns:a14="http://schemas.microsoft.com/office/drawing/2010/main" val="0"/>
@@ -1342,7 +2473,7 @@
                     <pic:cNvPicPr/>
                   </pic:nvPicPr>
                   <pic:blipFill>
-                    <a:blip r:embed="rId13">
+                    <a:blip r:embed="rId14">
                       <a:extLst>
                         <a:ext uri="{28A0092B-C50C-407E-A947-70E740481C1C}">
                           <a14:useLocalDpi xmlns:a14="http://schemas.microsoft.com/office/drawing/2010/main" val="0"/>
@@ -1475,7 +2606,7 @@
                     <pic:cNvPicPr/>
                   </pic:nvPicPr>
                   <pic:blipFill>
-                    <a:blip r:embed="rId14">
+                    <a:blip r:embed="rId15">
                       <a:extLst>
                         <a:ext uri="{28A0092B-C50C-407E-A947-70E740481C1C}">
                           <a14:useLocalDpi xmlns:a14="http://schemas.microsoft.com/office/drawing/2010/main" val="0"/>
@@ -1605,7 +2736,7 @@
                     <pic:cNvPicPr/>
                   </pic:nvPicPr>
                   <pic:blipFill>
-                    <a:blip r:embed="rId15">
+                    <a:blip r:embed="rId16">
                       <a:extLst>
                         <a:ext uri="{28A0092B-C50C-407E-A947-70E740481C1C}">
                           <a14:useLocalDpi xmlns:a14="http://schemas.microsoft.com/office/drawing/2010/main" val="0"/>
@@ -2082,45 +3213,23 @@
           <w:i/>
           <w:sz w:val="28"/>
         </w:rPr>
-        <w:t>. [online] Available at: https://www.youtube.com/watch?v=cII5ItmiYDY&amp;index=3&amp;list=P</w:t>
-      </w:r>
-      <w:bookmarkStart w:id="0" w:name="_GoBack"/>
-      <w:bookmarkEnd w:id="0"/>
-      <w:r>
-        <w:rPr>
-          <w:rStyle w:val="selectable"/>
-          <w:i/>
-          <w:sz w:val="28"/>
-        </w:rPr>
-        <w:t>L5-da3qGB5IBLMp7LtN8Nc3Efd4hJq0kD [Accessed 9 Apr. 2017].</w:t>
-      </w:r>
-    </w:p>
-    <w:p>
-      <w:pPr>
-        <w:rPr>
-          <w:sz w:val="28"/>
-        </w:rPr>
-      </w:pPr>
-    </w:p>
-    <w:p>
-      <w:pPr>
-        <w:rPr>
-          <w:sz w:val="28"/>
-        </w:rPr>
-      </w:pPr>
-      <w:r>
-        <w:rPr>
-          <w:sz w:val="28"/>
-        </w:rPr>
-        <w:lastRenderedPageBreak/>
-        <w:tab/>
-      </w:r>
+        <w:t>. [online] Available at: https://www.youtube.com/watch?v=cII5ItmiYDY&amp;index=3&amp;list=PL5-da3qGB5IBLMp7LtN8Nc3Efd4hJq0kD [Accessed 9 Apr. 2017].</w:t>
+      </w:r>
+    </w:p>
+    <w:p>
+      <w:pPr>
+        <w:rPr>
+          <w:sz w:val="28"/>
+        </w:rPr>
+      </w:pPr>
     </w:p>
     <w:sectPr>
-      <w:footerReference w:type="default" r:id="rId16"/>
+      <w:footerReference w:type="default" r:id="rId17"/>
       <w:pgSz w:w="12240" w:h="15840"/>
       <w:pgMar w:top="1440" w:right="1440" w:bottom="1440" w:left="1440" w:header="720" w:footer="720" w:gutter="0"/>
+      <w:pgNumType w:start="0"/>
       <w:cols w:space="720"/>
+      <w:titlePg/>
       <w:docGrid w:linePitch="360"/>
     </w:sectPr>
   </w:body>
@@ -2244,7 +3353,7 @@
                 <w:rPr>
                   <w:noProof/>
                 </w:rPr>
-                <w:t>13</w:t>
+                <w:t>1</w:t>
               </w:r>
               <w:r>
                 <w:rPr>
@@ -2962,6 +4071,29 @@
     <w:basedOn w:val="DefaultParagraphFont"/>
     <w:rsid w:val="00E46D0A"/>
   </w:style>
+  <w:style w:type="paragraph" w:styleId="NoSpacing">
+    <w:name w:val="No Spacing"/>
+    <w:link w:val="NoSpacingChar"/>
+    <w:uiPriority w:val="1"/>
+    <w:qFormat/>
+    <w:rsid w:val="00E1792A"/>
+    <w:pPr>
+      <w:spacing w:after="0" w:line="240" w:lineRule="auto"/>
+    </w:pPr>
+    <w:rPr>
+      <w:rFonts w:eastAsiaTheme="minorEastAsia"/>
+    </w:rPr>
+  </w:style>
+  <w:style w:type="character" w:customStyle="1" w:styleId="NoSpacingChar">
+    <w:name w:val="No Spacing Char"/>
+    <w:basedOn w:val="DefaultParagraphFont"/>
+    <w:link w:val="NoSpacing"/>
+    <w:uiPriority w:val="1"/>
+    <w:rsid w:val="00E1792A"/>
+    <w:rPr>
+      <w:rFonts w:eastAsiaTheme="minorEastAsia"/>
+    </w:rPr>
+  </w:style>
 </w:styles>
 </file>
 
@@ -3224,4 +4356,23 @@
     </a:ext>
   </a:extLst>
 </a:theme>
+</file>
+
+<file path=customXml/item1.xml><?xml version="1.0" encoding="utf-8"?>
+<CoverPageProperties xmlns="http://schemas.microsoft.com/office/2006/coverPageProps">
+  <PublishDate/>
+  <Abstract/>
+  <CompanyAddress/>
+  <CompanyPhone/>
+  <CompanyFax/>
+  <CompanyEmail/>
+</CoverPageProperties>
+</file>
+
+<file path=customXml/itemProps1.xml><?xml version="1.0" encoding="utf-8"?>
+<ds:datastoreItem xmlns:ds="http://schemas.openxmlformats.org/officeDocument/2006/customXml" ds:itemID="{55AF091B-3C7A-41E3-B477-F2FDAA23CFDA}">
+  <ds:schemaRefs>
+    <ds:schemaRef ds:uri="http://schemas.microsoft.com/office/2006/coverPageProps"/>
+  </ds:schemaRefs>
+</ds:datastoreItem>
 </file>
</xml_diff>